<commit_message>
Added Macro 6 - house to half
</commit_message>
<xml_diff>
--- a/Patch_MacroFX.docx
+++ b/Patch_MacroFX.docx
@@ -379,6 +379,73 @@
               </w:rPr>
               <w:t>House down cue with label</w:t>
             </w:r>
+          </w:p>
+        </w:tc>
+      </w:tr>
+      <w:tr>
+        <w:trPr>
+          <w:trHeight w:val="227"/>
+          <w:jc w:val="center"/>
+        </w:trPr>
+        <w:tc>
+          <w:tcPr>
+            <w:tcW w:w="552" w:type="pct"/>
+            <w:tcBorders>
+              <w:top w:val="single" w:sz="2" w:space="0" w:color="auto"/>
+              <w:left w:val="single" w:sz="2" w:space="0" w:color="auto"/>
+              <w:bottom w:val="single" w:sz="2" w:space="0" w:color="auto"/>
+              <w:right w:val="single" w:sz="2" w:space="0" w:color="auto"/>
+            </w:tcBorders>
+            <w:vAlign w:val="bottom"/>
+          </w:tcPr>
+          <w:p>
+            <w:pPr>
+              <w:autoSpaceDE w:val="0"/>
+              <w:snapToGrid w:val="0"/>
+              <w:jc w:val="center"/>
+              <w:rPr>
+                <w:rFonts w:ascii="Verdana" w:hAnsi="Verdana"/>
+                <w:sz w:val="20"/>
+              </w:rPr>
+            </w:pPr>
+            <w:r>
+              <w:rPr>
+                <w:rFonts w:ascii="Verdana" w:hAnsi="Verdana"/>
+                <w:sz w:val="20"/>
+              </w:rPr>
+              <w:t>6</w:t>
+            </w:r>
+          </w:p>
+        </w:tc>
+        <w:tc>
+          <w:tcPr>
+            <w:tcW w:w="4448" w:type="pct"/>
+            <w:tcBorders>
+              <w:top w:val="single" w:sz="2" w:space="0" w:color="auto"/>
+              <w:left w:val="single" w:sz="2" w:space="0" w:color="auto"/>
+              <w:bottom w:val="single" w:sz="2" w:space="0" w:color="auto"/>
+              <w:right w:val="single" w:sz="2" w:space="0" w:color="auto"/>
+            </w:tcBorders>
+            <w:vAlign w:val="bottom"/>
+          </w:tcPr>
+          <w:p>
+            <w:pPr>
+              <w:autoSpaceDE w:val="0"/>
+              <w:snapToGrid w:val="0"/>
+              <w:rPr>
+                <w:rFonts w:ascii="Verdana" w:hAnsi="Verdana"/>
+                <w:sz w:val="20"/>
+              </w:rPr>
+            </w:pPr>
+            <w:r>
+              <w:rPr>
+                <w:rFonts w:ascii="Verdana" w:hAnsi="Verdana"/>
+                <w:sz w:val="20"/>
+              </w:rPr>
+              <w:t>House to half with label</w:t>
+            </w:r>
+            <w:bookmarkStart w:id="4" w:name="_GoBack"/>
+            <w:bookmarkEnd w:id="4"/>
           </w:p>
         </w:tc>
       </w:tr>
@@ -598,7 +665,7 @@
                 <w:sz w:val="20"/>
               </w:rPr>
             </w:pPr>
-            <w:bookmarkStart w:id="4" w:name="_Hlk524208463"/>
+            <w:bookmarkStart w:id="5" w:name="_Hlk524208463"/>
             <w:r>
               <w:rPr>
                 <w:rFonts w:ascii="Verdana" w:hAnsi="Verdana"/>
@@ -697,7 +764,7 @@
           </w:p>
         </w:tc>
       </w:tr>
-      <w:bookmarkEnd w:id="4"/>
+      <w:bookmarkEnd w:id="5"/>
       <w:tr>
         <w:trPr>
           <w:trHeight w:val="227"/>
@@ -2168,17 +2235,8 @@
                 <w:rFonts w:ascii="Verdana" w:hAnsi="Verdana"/>
                 <w:sz w:val="20"/>
               </w:rPr>
-              <w:t xml:space="preserve">Upper </w:t>
-            </w:r>
-            <w:proofErr w:type="spellStart"/>
-            <w:r>
-              <w:rPr>
-                <w:rFonts w:ascii="Verdana" w:hAnsi="Verdana"/>
-                <w:sz w:val="20"/>
-              </w:rPr>
-              <w:t>cyc</w:t>
-            </w:r>
-            <w:proofErr w:type="spellEnd"/>
+              <w:t>Upper cyc</w:t>
+            </w:r>
           </w:p>
         </w:tc>
       </w:tr>
@@ -2242,17 +2300,8 @@
                 <w:rFonts w:ascii="Verdana" w:hAnsi="Verdana"/>
                 <w:sz w:val="20"/>
               </w:rPr>
-              <w:t xml:space="preserve">Lower </w:t>
-            </w:r>
-            <w:proofErr w:type="spellStart"/>
-            <w:r>
-              <w:rPr>
-                <w:rFonts w:ascii="Verdana" w:hAnsi="Verdana"/>
-                <w:sz w:val="20"/>
-              </w:rPr>
-              <w:t>cyc</w:t>
-            </w:r>
-            <w:proofErr w:type="spellEnd"/>
+              <w:t>Lower cyc</w:t>
+            </w:r>
           </w:p>
         </w:tc>
       </w:tr>
@@ -2381,23 +2430,7 @@
                 <w:rFonts w:ascii="Verdana" w:hAnsi="Verdana"/>
                 <w:sz w:val="20"/>
               </w:rPr>
-              <w:t xml:space="preserve">PS </w:t>
-            </w:r>
-            <w:proofErr w:type="spellStart"/>
-            <w:r>
-              <w:rPr>
-                <w:rFonts w:ascii="Verdana" w:hAnsi="Verdana"/>
-                <w:sz w:val="20"/>
-              </w:rPr>
-              <w:t>Mupper</w:t>
-            </w:r>
-            <w:proofErr w:type="spellEnd"/>
-            <w:r>
-              <w:rPr>
-                <w:rFonts w:ascii="Verdana" w:hAnsi="Verdana"/>
-                <w:sz w:val="20"/>
-              </w:rPr>
-              <w:t xml:space="preserve"> - UV</w:t>
+              <w:t>PS Mupper - UV</w:t>
             </w:r>
           </w:p>
         </w:tc>
@@ -2421,7 +2454,6 @@
           <w:sz w:val="24"/>
         </w:rPr>
       </w:pPr>
-      <w:proofErr w:type="gramStart"/>
       <w:r>
         <w:rPr>
           <w:rFonts w:ascii="Verdana" w:hAnsi="Verdana"/>
@@ -2430,7 +2462,6 @@
         </w:rPr>
         <w:t>Non Patchable</w:t>
       </w:r>
-      <w:proofErr w:type="gramEnd"/>
       <w:r>
         <w:rPr>
           <w:rFonts w:ascii="Verdana" w:hAnsi="Verdana"/>
@@ -2648,23 +2679,7 @@
                 <w:rFonts w:ascii="Verdana" w:hAnsi="Verdana"/>
                 <w:sz w:val="20"/>
               </w:rPr>
-              <w:t>Lower CYC (</w:t>
-            </w:r>
-            <w:proofErr w:type="spellStart"/>
-            <w:r>
-              <w:rPr>
-                <w:rFonts w:ascii="Verdana" w:hAnsi="Verdana"/>
-                <w:sz w:val="20"/>
-              </w:rPr>
-              <w:t>inc</w:t>
-            </w:r>
-            <w:proofErr w:type="spellEnd"/>
-            <w:r>
-              <w:rPr>
-                <w:rFonts w:ascii="Verdana" w:hAnsi="Verdana"/>
-                <w:sz w:val="20"/>
-              </w:rPr>
-              <w:t xml:space="preserve"> CAT5)</w:t>
+              <w:t>Lower CYC (inc CAT5)</w:t>
             </w:r>
           </w:p>
         </w:tc>
@@ -2735,23 +2750,7 @@
                 <w:rFonts w:ascii="Verdana" w:hAnsi="Verdana"/>
                 <w:sz w:val="20"/>
               </w:rPr>
-              <w:t>Upper CYC (</w:t>
-            </w:r>
-            <w:proofErr w:type="spellStart"/>
-            <w:r>
-              <w:rPr>
-                <w:rFonts w:ascii="Verdana" w:hAnsi="Verdana"/>
-                <w:sz w:val="20"/>
-              </w:rPr>
-              <w:t>inc</w:t>
-            </w:r>
-            <w:proofErr w:type="spellEnd"/>
-            <w:r>
-              <w:rPr>
-                <w:rFonts w:ascii="Verdana" w:hAnsi="Verdana"/>
-                <w:sz w:val="20"/>
-              </w:rPr>
-              <w:t xml:space="preserve"> CAT5)</w:t>
+              <w:t>Upper CYC (inc CAT5)</w:t>
             </w:r>
           </w:p>
         </w:tc>
@@ -2875,23 +2874,7 @@
                 <w:rFonts w:ascii="Verdana" w:hAnsi="Verdana"/>
                 <w:sz w:val="20"/>
               </w:rPr>
-              <w:t xml:space="preserve">LEDJ </w:t>
-            </w:r>
-            <w:proofErr w:type="spellStart"/>
-            <w:r>
-              <w:rPr>
-                <w:rFonts w:ascii="Verdana" w:hAnsi="Verdana"/>
-                <w:sz w:val="20"/>
-              </w:rPr>
-              <w:t>Color</w:t>
-            </w:r>
-            <w:proofErr w:type="spellEnd"/>
-            <w:r>
-              <w:rPr>
-                <w:rFonts w:ascii="Verdana" w:hAnsi="Verdana"/>
-                <w:sz w:val="20"/>
-              </w:rPr>
-              <w:t xml:space="preserve"> Burst (PAR can)</w:t>
+              <w:t>LEDJ Color Burst (PAR can)</w:t>
             </w:r>
           </w:p>
         </w:tc>
@@ -3017,8 +3000,6 @@
               </w:rPr>
               <w:t>Hurricane Haze 2D</w:t>
             </w:r>
-            <w:bookmarkStart w:id="5" w:name="_GoBack"/>
-            <w:bookmarkEnd w:id="5"/>
           </w:p>
         </w:tc>
       </w:tr>
@@ -3351,7 +3332,7 @@
         <w:sz w:val="20"/>
         <w:szCs w:val="20"/>
       </w:rPr>
-      <w:t>18 September 2018</w:t>
+      <w:t>23 September 2018</w:t>
     </w:r>
     <w:r>
       <w:rPr>
@@ -3385,6 +3366,7 @@
     <w:lvl w:ilvl="0">
       <w:start w:val="1"/>
       <w:numFmt w:val="none"/>
+      <w:pStyle w:val="Heading1"/>
       <w:suff w:val="nothing"/>
       <w:lvlText w:val=""/>
       <w:lvlJc w:val="left"/>
@@ -3398,6 +3380,7 @@
     <w:lvl w:ilvl="1">
       <w:start w:val="1"/>
       <w:numFmt w:val="none"/>
+      <w:pStyle w:val="Heading2"/>
       <w:suff w:val="nothing"/>
       <w:lvlText w:val=""/>
       <w:lvlJc w:val="left"/>
@@ -3792,8 +3775,8 @@
     <w:lsdException w:name="Plain Table 5" w:uiPriority="31" w:qFormat="1"/>
     <w:lsdException w:name="Grid Table Light" w:uiPriority="32" w:qFormat="1"/>
     <w:lsdException w:name="Grid Table 1 Light" w:uiPriority="33" w:qFormat="1"/>
-    <w:lsdException w:name="Grid Table 2" w:semiHidden="1" w:uiPriority="37" w:unhideWhenUsed="1"/>
-    <w:lsdException w:name="Grid Table 3" w:semiHidden="1" w:uiPriority="39" w:unhideWhenUsed="1" w:qFormat="1"/>
+    <w:lsdException w:name="Grid Table 2" w:uiPriority="37"/>
+    <w:lsdException w:name="Grid Table 3" w:uiPriority="39" w:qFormat="1"/>
     <w:lsdException w:name="Grid Table 4" w:uiPriority="41"/>
     <w:lsdException w:name="Grid Table 5 Dark" w:uiPriority="42"/>
     <w:lsdException w:name="Grid Table 6 Colorful" w:uiPriority="43"/>
@@ -3950,6 +3933,9 @@
   </w:style>
   <w:style w:type="character" w:default="1" w:styleId="DefaultParagraphFont">
     <w:name w:val="Default Paragraph Font"/>
+    <w:uiPriority w:val="1"/>
+    <w:semiHidden/>
+    <w:unhideWhenUsed/>
   </w:style>
   <w:style w:type="table" w:default="1" w:styleId="TableNormal">
     <w:name w:val="Normal Table"/>
@@ -3971,9 +3957,6 @@
     <w:uiPriority w:val="99"/>
     <w:semiHidden/>
     <w:unhideWhenUsed/>
-  </w:style>
-  <w:style w:type="character" w:styleId="DefaultParagraphFont0">
-    <w:name w:val="Default Paragraph Font"/>
   </w:style>
   <w:style w:type="character" w:customStyle="1" w:styleId="Absatz-Standardschriftart">
     <w:name w:val="Absatz-Standardschriftart"/>
@@ -4122,9 +4105,6 @@
       </w:tabs>
       <w:ind w:left="-663"/>
     </w:pPr>
-    <w:rPr>
-      <w:lang w:eastAsia="en-US"/>
-    </w:rPr>
   </w:style>
   <w:style w:type="paragraph" w:customStyle="1" w:styleId="ShoutingList">
     <w:name w:val="Shouting List"/>
@@ -4138,7 +4118,6 @@
       <w:bCs/>
       <w:sz w:val="26"/>
       <w:szCs w:val="26"/>
-      <w:lang w:eastAsia="en-US"/>
     </w:rPr>
   </w:style>
   <w:style w:type="paragraph" w:customStyle="1" w:styleId="TableContents">

</xml_diff>